<commit_message>
Small updates to Unit Test chapter
Small updates to Unit Test chapter
</commit_message>
<xml_diff>
--- a/Chap/UnitTest/UnitTest.docx
+++ b/Chap/UnitTest/UnitTest.docx
@@ -72,6 +72,7 @@
                   <w:dataBinding w:prefixMappings="xmlns:ns0='http://schemas.openxmlformats.org/package/2006/metadata/core-properties' xmlns:ns1='http://purl.org/dc/elements/1.1/'" w:xpath="/ns0:coreProperties[1]/ns1:title[1]" w:storeItemID="{6C3C8BC8-F283-45AE-878A-BAB7291924A1}"/>
                   <w:text/>
                 </w:sdtPr>
+                <w:sdtEndPr/>
                 <w:sdtContent>
                   <w:p>
                     <w:pPr>
@@ -163,6 +164,7 @@
                 <w:dataBinding w:prefixMappings="xmlns:ns0='http://schemas.openxmlformats.org/package/2006/metadata/core-properties' xmlns:ns1='http://purl.org/dc/elements/1.1/'" w:xpath="/ns0:coreProperties[1]/ns1:subject[1]" w:storeItemID="{6C3C8BC8-F283-45AE-878A-BAB7291924A1}"/>
                 <w:text/>
               </w:sdtPr>
+              <w:sdtEndPr/>
               <w:sdtContent>
                 <w:tc>
                   <w:tcPr>
@@ -230,6 +232,7 @@
                   <w:dataBinding w:prefixMappings="xmlns:ns0='http://schemas.openxmlformats.org/package/2006/metadata/core-properties' xmlns:ns1='http://purl.org/dc/elements/1.1/'" w:xpath="/ns0:coreProperties[1]/ns1:creator[1]" w:storeItemID="{6C3C8BC8-F283-45AE-878A-BAB7291924A1}"/>
                   <w:text/>
                 </w:sdtPr>
+                <w:sdtEndPr/>
                 <w:sdtContent>
                   <w:p>
                     <w:pPr>
@@ -265,6 +268,7 @@
                     <w:calendar w:val="gregorian"/>
                   </w:date>
                 </w:sdtPr>
+                <w:sdtEndPr/>
                 <w:sdtContent>
                   <w:p>
                     <w:pPr>
@@ -1197,298 +1201,296 @@
       <w:r>
         <w:br w:type="page"/>
       </w:r>
-      <w:bookmarkStart w:id="1" w:name="_GoBack"/>
+    </w:p>
+    <w:p>
+      <w:pPr>
+        <w:pStyle w:val="Overskrift1"/>
+        <w:ind w:left="0"/>
+      </w:pPr>
+      <w:bookmarkStart w:id="1" w:name="_Toc125657330"/>
+      <w:r>
+        <w:lastRenderedPageBreak/>
+        <w:t>Introduction</w:t>
+      </w:r>
       <w:bookmarkEnd w:id="1"/>
     </w:p>
     <w:p>
       <w:pPr>
+        <w:keepNext/>
+        <w:keepLines/>
+        <w:rPr>
+          <w:sz w:val="28"/>
+          <w:szCs w:val="28"/>
+        </w:rPr>
+      </w:pPr>
+    </w:p>
+    <w:p>
+      <w:pPr>
+        <w:keepNext/>
+        <w:keepLines/>
+        <w:rPr>
+          <w:sz w:val="28"/>
+          <w:szCs w:val="28"/>
+        </w:rPr>
+      </w:pPr>
+      <w:r>
+        <w:rPr>
+          <w:sz w:val="28"/>
+          <w:szCs w:val="28"/>
+        </w:rPr>
+        <w:t>We have a couple of times discussed various aspects of code quality. One as</w:t>
+      </w:r>
+      <w:r>
+        <w:rPr>
+          <w:sz w:val="28"/>
+          <w:szCs w:val="28"/>
+        </w:rPr>
+        <w:softHyphen/>
+        <w:t xml:space="preserve">pect of code quality – which is obviously quite important – is </w:t>
+      </w:r>
+      <w:r>
+        <w:rPr>
+          <w:b/>
+          <w:sz w:val="28"/>
+          <w:szCs w:val="28"/>
+        </w:rPr>
+        <w:t>correctness</w:t>
+      </w:r>
+      <w:r>
+        <w:rPr>
+          <w:sz w:val="28"/>
+          <w:szCs w:val="28"/>
+        </w:rPr>
+        <w:t>. By correct</w:t>
+      </w:r>
+      <w:r>
+        <w:rPr>
+          <w:sz w:val="28"/>
+          <w:szCs w:val="28"/>
+        </w:rPr>
+        <w:softHyphen/>
+        <w:t xml:space="preserve">ness, we more specifically mean: does the code behave in accordance with the requirements specified for the code. The activity of determining this is called </w:t>
+      </w:r>
+      <w:r>
+        <w:rPr>
+          <w:b/>
+          <w:sz w:val="28"/>
+          <w:szCs w:val="28"/>
+        </w:rPr>
+        <w:t>testing</w:t>
+      </w:r>
+      <w:r>
+        <w:rPr>
+          <w:sz w:val="28"/>
+          <w:szCs w:val="28"/>
+        </w:rPr>
+        <w:t>, and is in itself a very large topic in software development. Testing can be performed on a number of levels</w:t>
+      </w:r>
+      <w:r>
+        <w:rPr>
+          <w:rStyle w:val="Fodnotehenvisning"/>
+          <w:sz w:val="28"/>
+          <w:szCs w:val="28"/>
+        </w:rPr>
+        <w:footnoteReference w:id="1"/>
+      </w:r>
+      <w:r>
+        <w:rPr>
+          <w:sz w:val="28"/>
+          <w:szCs w:val="28"/>
+        </w:rPr>
+        <w:t xml:space="preserve">, ranging from </w:t>
+      </w:r>
+      <w:r>
+        <w:rPr>
+          <w:b/>
+          <w:sz w:val="28"/>
+          <w:szCs w:val="28"/>
+        </w:rPr>
+        <w:t>system testing</w:t>
+      </w:r>
+      <w:r>
+        <w:rPr>
+          <w:sz w:val="28"/>
+          <w:szCs w:val="28"/>
+        </w:rPr>
+        <w:t xml:space="preserve"> (testing the functionality of a system as a whole) to </w:t>
+      </w:r>
+      <w:r>
+        <w:rPr>
+          <w:b/>
+          <w:sz w:val="28"/>
+          <w:szCs w:val="28"/>
+        </w:rPr>
+        <w:t>unit testing</w:t>
+      </w:r>
+      <w:r>
+        <w:rPr>
+          <w:sz w:val="28"/>
+          <w:szCs w:val="28"/>
+        </w:rPr>
+        <w:t xml:space="preserve"> (testing the functionality of a single </w:t>
+      </w:r>
+      <w:r>
+        <w:rPr>
+          <w:sz w:val="28"/>
+          <w:szCs w:val="28"/>
+        </w:rPr>
+        <w:t>code “</w:t>
+      </w:r>
+      <w:r>
+        <w:rPr>
+          <w:sz w:val="28"/>
+          <w:szCs w:val="28"/>
+        </w:rPr>
+        <w:t>unit</w:t>
+      </w:r>
+      <w:r>
+        <w:rPr>
+          <w:sz w:val="28"/>
+          <w:szCs w:val="28"/>
+        </w:rPr>
+        <w:t>”</w:t>
+      </w:r>
+      <w:r>
+        <w:rPr>
+          <w:sz w:val="28"/>
+          <w:szCs w:val="28"/>
+        </w:rPr>
+        <w:t xml:space="preserve">, e.g. a class). </w:t>
+      </w:r>
+    </w:p>
+    <w:p>
+      <w:pPr>
+        <w:keepNext/>
+        <w:keepLines/>
+        <w:rPr>
+          <w:sz w:val="28"/>
+          <w:szCs w:val="28"/>
+        </w:rPr>
+      </w:pPr>
+    </w:p>
+    <w:p>
+      <w:pPr>
+        <w:keepNext/>
+        <w:keepLines/>
+        <w:rPr>
+          <w:sz w:val="28"/>
+          <w:szCs w:val="28"/>
+        </w:rPr>
+      </w:pPr>
+      <w:r>
+        <w:rPr>
+          <w:sz w:val="28"/>
+          <w:szCs w:val="28"/>
+        </w:rPr>
+        <w:t>We will not go into details about testing as such, but primarily focus on facilities for creating unit tests in Visual Studio. In that context, a unit test will typically be a test of a single class, i.e. testing the functionality of each method</w:t>
+      </w:r>
+      <w:r>
+        <w:rPr>
+          <w:sz w:val="28"/>
+          <w:szCs w:val="28"/>
+        </w:rPr>
+        <w:t>/property</w:t>
+      </w:r>
+      <w:r>
+        <w:rPr>
+          <w:sz w:val="28"/>
+          <w:szCs w:val="28"/>
+        </w:rPr>
+        <w:t xml:space="preserve"> in the class.</w:t>
+      </w:r>
+    </w:p>
+    <w:p>
+      <w:pPr>
+        <w:keepNext/>
+        <w:keepLines/>
+        <w:rPr>
+          <w:sz w:val="28"/>
+          <w:szCs w:val="28"/>
+        </w:rPr>
+      </w:pPr>
+    </w:p>
+    <w:p>
+      <w:pPr>
+        <w:keepNext/>
+        <w:keepLines/>
+        <w:rPr>
+          <w:sz w:val="28"/>
+          <w:szCs w:val="28"/>
+        </w:rPr>
+      </w:pPr>
+      <w:r>
+        <w:rPr>
+          <w:sz w:val="28"/>
+          <w:szCs w:val="28"/>
+        </w:rPr>
+        <w:t>The typical appro</w:t>
+      </w:r>
+      <w:r>
+        <w:rPr>
+          <w:sz w:val="28"/>
+          <w:szCs w:val="28"/>
+        </w:rPr>
+        <w:softHyphen/>
+        <w:t>ach to creating a unit test is to create a unit test class for each class under test. If we are developing unit tests for an entire application, the unit tests will usually be defined within a single unit test project, which in a sense mirrors the appli</w:t>
+      </w:r>
+      <w:r>
+        <w:rPr>
+          <w:sz w:val="28"/>
+          <w:szCs w:val="28"/>
+        </w:rPr>
+        <w:softHyphen/>
+      </w:r>
+      <w:r>
+        <w:rPr>
+          <w:sz w:val="28"/>
+          <w:szCs w:val="28"/>
+        </w:rPr>
+        <w:t>cation pro</w:t>
+      </w:r>
+      <w:r>
+        <w:rPr>
+          <w:sz w:val="28"/>
+          <w:szCs w:val="28"/>
+        </w:rPr>
+        <w:softHyphen/>
+        <w:t>ject itself.</w:t>
+      </w:r>
+    </w:p>
+    <w:p>
+      <w:pPr>
+        <w:pStyle w:val="Brdtekst"/>
+      </w:pPr>
+    </w:p>
+    <w:p>
+      <w:pPr>
+        <w:pStyle w:val="Brdtekst"/>
+      </w:pPr>
+    </w:p>
+    <w:p>
+      <w:pPr>
+        <w:rPr>
+          <w:rFonts w:ascii="Calibri" w:eastAsia="Calibri" w:hAnsi="Calibri"/>
+          <w:sz w:val="28"/>
+          <w:szCs w:val="28"/>
+        </w:rPr>
+      </w:pPr>
+      <w:r>
+        <w:br w:type="page"/>
+      </w:r>
+    </w:p>
+    <w:p>
+      <w:pPr>
         <w:pStyle w:val="Overskrift1"/>
         <w:ind w:left="0"/>
       </w:pPr>
-      <w:bookmarkStart w:id="2" w:name="_Toc125657330"/>
-      <w:r>
-        <w:lastRenderedPageBreak/>
-        <w:t>Introduction</w:t>
-      </w:r>
-      <w:bookmarkEnd w:id="2"/>
-    </w:p>
-    <w:p>
-      <w:pPr>
-        <w:keepNext/>
-        <w:keepLines/>
-        <w:rPr>
-          <w:sz w:val="28"/>
-          <w:szCs w:val="28"/>
-        </w:rPr>
-      </w:pPr>
-    </w:p>
-    <w:p>
-      <w:pPr>
-        <w:keepNext/>
-        <w:keepLines/>
-        <w:rPr>
-          <w:sz w:val="28"/>
-          <w:szCs w:val="28"/>
-        </w:rPr>
-      </w:pPr>
-      <w:r>
-        <w:rPr>
-          <w:sz w:val="28"/>
-          <w:szCs w:val="28"/>
-        </w:rPr>
-        <w:t>We have a couple of times discussed various aspects of code quality. One as</w:t>
-      </w:r>
-      <w:r>
-        <w:rPr>
-          <w:sz w:val="28"/>
-          <w:szCs w:val="28"/>
-        </w:rPr>
-        <w:softHyphen/>
-        <w:t xml:space="preserve">pect of code quality – which is obviously quite important – is </w:t>
-      </w:r>
-      <w:r>
-        <w:rPr>
-          <w:b/>
-          <w:sz w:val="28"/>
-          <w:szCs w:val="28"/>
-        </w:rPr>
-        <w:t>correctness</w:t>
-      </w:r>
-      <w:r>
-        <w:rPr>
-          <w:sz w:val="28"/>
-          <w:szCs w:val="28"/>
-        </w:rPr>
-        <w:t>. By correct</w:t>
-      </w:r>
-      <w:r>
-        <w:rPr>
-          <w:sz w:val="28"/>
-          <w:szCs w:val="28"/>
-        </w:rPr>
-        <w:softHyphen/>
-        <w:t xml:space="preserve">ness, we more specifically mean: does the code behave in accordance with the requirements specified for the code. The activity of determining this is called </w:t>
-      </w:r>
-      <w:r>
-        <w:rPr>
-          <w:b/>
-          <w:sz w:val="28"/>
-          <w:szCs w:val="28"/>
-        </w:rPr>
-        <w:t>testing</w:t>
-      </w:r>
-      <w:r>
-        <w:rPr>
-          <w:sz w:val="28"/>
-          <w:szCs w:val="28"/>
-        </w:rPr>
-        <w:t>, and is in itself a very large topic in software development. Testing can be performed on a number of levels</w:t>
-      </w:r>
-      <w:r>
-        <w:rPr>
-          <w:rStyle w:val="Fodnotehenvisning"/>
-          <w:sz w:val="28"/>
-          <w:szCs w:val="28"/>
-        </w:rPr>
-        <w:footnoteReference w:id="1"/>
-      </w:r>
-      <w:r>
-        <w:rPr>
-          <w:sz w:val="28"/>
-          <w:szCs w:val="28"/>
-        </w:rPr>
-        <w:t xml:space="preserve">, ranging from </w:t>
-      </w:r>
-      <w:r>
-        <w:rPr>
-          <w:b/>
-          <w:sz w:val="28"/>
-          <w:szCs w:val="28"/>
-        </w:rPr>
-        <w:t>system testing</w:t>
-      </w:r>
-      <w:r>
-        <w:rPr>
-          <w:sz w:val="28"/>
-          <w:szCs w:val="28"/>
-        </w:rPr>
-        <w:t xml:space="preserve"> (testing the functionality of a system as a whole) to </w:t>
-      </w:r>
-      <w:r>
-        <w:rPr>
-          <w:b/>
-          <w:sz w:val="28"/>
-          <w:szCs w:val="28"/>
-        </w:rPr>
-        <w:t>unit testing</w:t>
-      </w:r>
-      <w:r>
-        <w:rPr>
-          <w:sz w:val="28"/>
-          <w:szCs w:val="28"/>
-        </w:rPr>
-        <w:t xml:space="preserve"> (testing the functionality of a single </w:t>
-      </w:r>
-      <w:r>
-        <w:rPr>
-          <w:sz w:val="28"/>
-          <w:szCs w:val="28"/>
-        </w:rPr>
-        <w:t>code “</w:t>
-      </w:r>
-      <w:r>
-        <w:rPr>
-          <w:sz w:val="28"/>
-          <w:szCs w:val="28"/>
-        </w:rPr>
-        <w:t>unit</w:t>
-      </w:r>
-      <w:r>
-        <w:rPr>
-          <w:sz w:val="28"/>
-          <w:szCs w:val="28"/>
-        </w:rPr>
-        <w:t>”</w:t>
-      </w:r>
-      <w:r>
-        <w:rPr>
-          <w:sz w:val="28"/>
-          <w:szCs w:val="28"/>
-        </w:rPr>
-        <w:t xml:space="preserve">, e.g. a class). </w:t>
-      </w:r>
-    </w:p>
-    <w:p>
-      <w:pPr>
-        <w:keepNext/>
-        <w:keepLines/>
-        <w:rPr>
-          <w:sz w:val="28"/>
-          <w:szCs w:val="28"/>
-        </w:rPr>
-      </w:pPr>
-    </w:p>
-    <w:p>
-      <w:pPr>
-        <w:keepNext/>
-        <w:keepLines/>
-        <w:rPr>
-          <w:sz w:val="28"/>
-          <w:szCs w:val="28"/>
-        </w:rPr>
-      </w:pPr>
-      <w:r>
-        <w:rPr>
-          <w:sz w:val="28"/>
-          <w:szCs w:val="28"/>
-        </w:rPr>
-        <w:t>We will not go into details about testing as such, but primarily focus on facilities for creating unit tests in Visual Studio. In that context, a unit test will typically be a test of a single class, i.e. testing the functionality of each method</w:t>
-      </w:r>
-      <w:r>
-        <w:rPr>
-          <w:sz w:val="28"/>
-          <w:szCs w:val="28"/>
-        </w:rPr>
-        <w:t>/property</w:t>
-      </w:r>
-      <w:r>
-        <w:rPr>
-          <w:sz w:val="28"/>
-          <w:szCs w:val="28"/>
-        </w:rPr>
-        <w:t xml:space="preserve"> in the class.</w:t>
-      </w:r>
-    </w:p>
-    <w:p>
-      <w:pPr>
-        <w:keepNext/>
-        <w:keepLines/>
-        <w:rPr>
-          <w:sz w:val="28"/>
-          <w:szCs w:val="28"/>
-        </w:rPr>
-      </w:pPr>
-    </w:p>
-    <w:p>
-      <w:pPr>
-        <w:keepNext/>
-        <w:keepLines/>
-        <w:rPr>
-          <w:sz w:val="28"/>
-          <w:szCs w:val="28"/>
-        </w:rPr>
-      </w:pPr>
-      <w:r>
-        <w:rPr>
-          <w:sz w:val="28"/>
-          <w:szCs w:val="28"/>
-        </w:rPr>
-        <w:t>The typical appro</w:t>
-      </w:r>
-      <w:r>
-        <w:rPr>
-          <w:sz w:val="28"/>
-          <w:szCs w:val="28"/>
-        </w:rPr>
-        <w:softHyphen/>
-        <w:t>ach to creating a unit test is to create a unit test class for each class under test. If we are developing unit tests for an entire application, the unit tests will usually be defined within a single unit test project, which in a sense mirrors the appli</w:t>
-      </w:r>
-      <w:r>
-        <w:rPr>
-          <w:sz w:val="28"/>
-          <w:szCs w:val="28"/>
-        </w:rPr>
-        <w:softHyphen/>
-      </w:r>
-      <w:r>
-        <w:rPr>
-          <w:sz w:val="28"/>
-          <w:szCs w:val="28"/>
-        </w:rPr>
-        <w:t>cation pro</w:t>
-      </w:r>
-      <w:r>
-        <w:rPr>
-          <w:sz w:val="28"/>
-          <w:szCs w:val="28"/>
-        </w:rPr>
-        <w:softHyphen/>
-        <w:t>ject itself.</w:t>
-      </w:r>
-    </w:p>
-    <w:p>
-      <w:pPr>
-        <w:pStyle w:val="Brdtekst"/>
-      </w:pPr>
-    </w:p>
-    <w:p>
-      <w:pPr>
-        <w:pStyle w:val="Brdtekst"/>
-      </w:pPr>
-    </w:p>
-    <w:p>
-      <w:pPr>
-        <w:rPr>
-          <w:rFonts w:ascii="Calibri" w:eastAsia="Calibri" w:hAnsi="Calibri"/>
-          <w:sz w:val="28"/>
-          <w:szCs w:val="28"/>
-        </w:rPr>
-      </w:pPr>
-      <w:r>
-        <w:br w:type="page"/>
-      </w:r>
-    </w:p>
-    <w:p>
-      <w:pPr>
-        <w:pStyle w:val="Overskrift1"/>
-        <w:ind w:left="0"/>
-      </w:pPr>
-      <w:bookmarkStart w:id="3" w:name="_Toc125657331"/>
+      <w:bookmarkStart w:id="2" w:name="_Toc125657331"/>
       <w:r>
         <w:lastRenderedPageBreak/>
         <w:t>Benefits of automated Unit Testing</w:t>
       </w:r>
-      <w:bookmarkEnd w:id="3"/>
+      <w:bookmarkEnd w:id="2"/>
     </w:p>
     <w:p>
       <w:pPr>
@@ -1983,7 +1985,7 @@
           <w:szCs w:val="32"/>
         </w:rPr>
       </w:pPr>
-      <w:bookmarkStart w:id="4" w:name="_Toc510548969"/>
+      <w:bookmarkStart w:id="3" w:name="_Toc510548969"/>
       <w:r>
         <w:br w:type="page"/>
       </w:r>
@@ -1993,13 +1995,13 @@
         <w:pStyle w:val="Overskrift1"/>
         <w:ind w:left="0"/>
       </w:pPr>
-      <w:bookmarkStart w:id="5" w:name="_Toc125657332"/>
+      <w:bookmarkStart w:id="4" w:name="_Toc125657332"/>
       <w:r>
         <w:lastRenderedPageBreak/>
         <w:t>Structure of a Unit Test case</w:t>
       </w:r>
+      <w:bookmarkEnd w:id="3"/>
       <w:bookmarkEnd w:id="4"/>
-      <w:bookmarkEnd w:id="5"/>
     </w:p>
     <w:p>
       <w:pPr>
@@ -2339,7 +2341,7 @@
           <w:szCs w:val="32"/>
         </w:rPr>
       </w:pPr>
-      <w:bookmarkStart w:id="6" w:name="_Toc510548970"/>
+      <w:bookmarkStart w:id="5" w:name="_Toc510548970"/>
       <w:r>
         <w:br w:type="page"/>
       </w:r>
@@ -2349,13 +2351,13 @@
         <w:pStyle w:val="Overskrift1"/>
         <w:ind w:left="0"/>
       </w:pPr>
-      <w:bookmarkStart w:id="7" w:name="_Toc125657333"/>
+      <w:bookmarkStart w:id="6" w:name="_Toc125657333"/>
       <w:r>
         <w:lastRenderedPageBreak/>
         <w:t>Unit Testing in Visual Studio</w:t>
       </w:r>
+      <w:bookmarkEnd w:id="5"/>
       <w:bookmarkEnd w:id="6"/>
-      <w:bookmarkEnd w:id="7"/>
     </w:p>
     <w:p>
       <w:pPr>
@@ -2478,8 +2480,8 @@
           <w:b/>
         </w:rPr>
       </w:pPr>
-      <w:bookmarkStart w:id="8" w:name="OLE_LINK107"/>
-      <w:bookmarkStart w:id="9" w:name="OLE_LINK108"/>
+      <w:bookmarkStart w:id="7" w:name="OLE_LINK107"/>
+      <w:bookmarkStart w:id="8" w:name="OLE_LINK108"/>
       <w:r>
         <w:rPr>
           <w:rFonts w:ascii="Consolas" w:hAnsi="Consolas" w:cs="Consolas"/>
@@ -2529,8 +2531,8 @@
         <w:t xml:space="preserve"> expense)</w:t>
       </w:r>
     </w:p>
+    <w:bookmarkEnd w:id="7"/>
     <w:bookmarkEnd w:id="8"/>
-    <w:bookmarkEnd w:id="9"/>
     <w:p>
       <w:pPr>
         <w:rPr>
@@ -4788,8 +4790,8 @@
           <w:color w:val="000000"/>
         </w:rPr>
       </w:pPr>
-      <w:bookmarkStart w:id="10" w:name="OLE_LINK109"/>
-      <w:bookmarkStart w:id="11" w:name="OLE_LINK110"/>
+      <w:bookmarkStart w:id="9" w:name="OLE_LINK109"/>
+      <w:bookmarkStart w:id="10" w:name="OLE_LINK110"/>
       <w:r>
         <w:rPr>
           <w:rFonts w:ascii="Consolas" w:hAnsi="Consolas" w:cs="Consolas"/>
@@ -4989,8 +4991,8 @@
         <w:t>}</w:t>
       </w:r>
     </w:p>
+    <w:bookmarkEnd w:id="9"/>
     <w:bookmarkEnd w:id="10"/>
-    <w:bookmarkEnd w:id="11"/>
     <w:p>
       <w:pPr>
         <w:keepNext/>
@@ -5285,8 +5287,8 @@
           <w:color w:val="000000"/>
         </w:rPr>
       </w:pPr>
-      <w:bookmarkStart w:id="12" w:name="OLE_LINK111"/>
-      <w:bookmarkStart w:id="13" w:name="OLE_LINK112"/>
+      <w:bookmarkStart w:id="11" w:name="OLE_LINK111"/>
+      <w:bookmarkStart w:id="12" w:name="OLE_LINK112"/>
       <w:r>
         <w:rPr>
           <w:rFonts w:ascii="Consolas" w:hAnsi="Consolas" w:cs="Consolas"/>
@@ -5462,8 +5464,8 @@
         <w:t>.0;</w:t>
       </w:r>
     </w:p>
+    <w:bookmarkEnd w:id="11"/>
     <w:bookmarkEnd w:id="12"/>
-    <w:bookmarkEnd w:id="13"/>
     <w:p>
       <w:pPr>
         <w:autoSpaceDE w:val="0"/>
@@ -6019,8 +6021,8 @@
         </w:rPr>
         <w:tab/>
       </w:r>
-      <w:bookmarkStart w:id="14" w:name="OLE_LINK113"/>
-      <w:bookmarkStart w:id="15" w:name="OLE_LINK114"/>
+      <w:bookmarkStart w:id="13" w:name="OLE_LINK113"/>
+      <w:bookmarkStart w:id="14" w:name="OLE_LINK114"/>
       <w:r>
         <w:rPr>
           <w:rFonts w:ascii="Consolas" w:hAnsi="Consolas" w:cs="Consolas"/>
@@ -6039,8 +6041,8 @@
         </w:rPr>
         <w:t xml:space="preserve"> actualResult = mCare.SubsidisedExpense(expense);</w:t>
       </w:r>
+      <w:bookmarkEnd w:id="13"/>
       <w:bookmarkEnd w:id="14"/>
-      <w:bookmarkEnd w:id="15"/>
     </w:p>
     <w:p>
       <w:pPr>
@@ -6754,8 +6756,8 @@
           <w:color w:val="000000"/>
         </w:rPr>
       </w:pPr>
-      <w:bookmarkStart w:id="16" w:name="OLE_LINK115"/>
-      <w:bookmarkStart w:id="17" w:name="OLE_LINK116"/>
+      <w:bookmarkStart w:id="15" w:name="OLE_LINK115"/>
+      <w:bookmarkStart w:id="16" w:name="OLE_LINK116"/>
       <w:r>
         <w:rPr>
           <w:rFonts w:ascii="Consolas" w:hAnsi="Consolas" w:cs="Consolas"/>
@@ -6820,8 +6822,8 @@
         <w:t>);</w:t>
       </w:r>
     </w:p>
+    <w:bookmarkEnd w:id="15"/>
     <w:bookmarkEnd w:id="16"/>
-    <w:bookmarkEnd w:id="17"/>
     <w:p>
       <w:pPr>
         <w:keepNext/>
@@ -7123,7 +7125,21 @@
           <w:sz w:val="28"/>
           <w:szCs w:val="28"/>
         </w:rPr>
-        <w:t xml:space="preserve"> (note that this and the subsequent screenshot are taken from a different project, where </w:t>
+        <w:t xml:space="preserve"> (note that this and the subsequent screenshot</w:t>
+      </w:r>
+      <w:r>
+        <w:rPr>
+          <w:sz w:val="28"/>
+          <w:szCs w:val="28"/>
+        </w:rPr>
+        <w:t>s</w:t>
+      </w:r>
+      <w:r>
+        <w:rPr>
+          <w:sz w:val="28"/>
+          <w:szCs w:val="28"/>
+        </w:rPr>
+        <w:t xml:space="preserve"> are taken from a different project, where </w:t>
       </w:r>
       <w:r>
         <w:rPr>
@@ -7137,7 +7153,21 @@
           <w:sz w:val="28"/>
           <w:szCs w:val="28"/>
         </w:rPr>
-        <w:t xml:space="preserve"> unit tets have been defined)</w:t>
+        <w:t xml:space="preserve"> unit te</w:t>
+      </w:r>
+      <w:r>
+        <w:rPr>
+          <w:sz w:val="28"/>
+          <w:szCs w:val="28"/>
+        </w:rPr>
+        <w:t>s</w:t>
+      </w:r>
+      <w:r>
+        <w:rPr>
+          <w:sz w:val="28"/>
+          <w:szCs w:val="28"/>
+        </w:rPr>
+        <w:t>ts have been defined)</w:t>
       </w:r>
       <w:r>
         <w:rPr>
@@ -8206,6 +8236,8 @@
           <w:szCs w:val="28"/>
         </w:rPr>
       </w:pPr>
+      <w:bookmarkStart w:id="17" w:name="_GoBack"/>
+      <w:bookmarkEnd w:id="17"/>
     </w:p>
     <w:p>
       <w:pPr>
@@ -8485,14 +8517,7 @@
           <w:szCs w:val="28"/>
         </w:rPr>
         <w:softHyphen/>
-        <w:t>sive</w:t>
-      </w:r>
-      <w:r>
-        <w:rPr>
-          <w:sz w:val="28"/>
-          <w:szCs w:val="28"/>
-        </w:rPr>
-        <w:t>, and this – perhaps undeserved – percep</w:t>
+        <w:t>sive, and this – perhaps undeserved – percep</w:t>
       </w:r>
       <w:r>
         <w:rPr>
@@ -8527,14 +8552,7 @@
           <w:sz w:val="28"/>
           <w:szCs w:val="28"/>
         </w:rPr>
-        <w:t>Live Unit Testing</w:t>
-      </w:r>
-      <w:r>
-        <w:rPr>
-          <w:sz w:val="28"/>
-          <w:szCs w:val="28"/>
-        </w:rPr>
-        <w:t xml:space="preserve"> to be more operational, but the jury is still out. We mention it here for completeness, so if you are curious, you should try your hand yourself by switch</w:t>
+        <w:t>Live Unit Testing to be more operational, but the jury is still out. We mention it here for completeness, so if you are curious, you should try your hand yourself by switch</w:t>
       </w:r>
       <w:r>
         <w:rPr>
@@ -16329,6 +16347,7 @@
         <w:docPartUnique/>
       </w:docPartObj>
     </w:sdtPr>
+    <w:sdtEndPr/>
     <w:sdtContent>
       <w:p>
         <w:pPr>
@@ -34849,7 +34868,7 @@
 </file>
 
 <file path=customXml/itemProps2.xml><?xml version="1.0" encoding="utf-8"?>
-<ds:datastoreItem xmlns:ds="http://schemas.openxmlformats.org/officeDocument/2006/customXml" ds:itemID="{00AB8787-E6AF-4B05-9CDC-52510DA71BAA}">
+<ds:datastoreItem xmlns:ds="http://schemas.openxmlformats.org/officeDocument/2006/customXml" ds:itemID="{AD3DEBB4-5A29-4CEC-AE9B-6EC0BF772978}">
   <ds:schemaRefs>
     <ds:schemaRef ds:uri="http://schemas.openxmlformats.org/officeDocument/2006/bibliography"/>
   </ds:schemaRefs>

</xml_diff>